<commit_message>
Change in layout and fields
</commit_message>
<xml_diff>
--- a/Report/AXP50101StandardSalesInvoiceReport.docx
+++ b/Report/AXP50101StandardSalesInvoiceReport.docx
@@ -22,10 +22,10 @@
             <w:alias w:val="#Nav: /Header/CompanyPicture"/>
             <w:tag w:val="#Nav: AXP Standard Sales - Invoice/50101"/>
             <w:id w:val="550274561"/>
-            <w:showingPlcHdr/>
-            <w:dataBinding w:prefixMappings="xmlns:ns0='urn:microsoft-dynamics-nav/reports/AXP Standard Sales - Invoice/50101/'" w:xpath="/ns0:NavWordReportXmlPart[1]/ns0:Header[1]/ns0:CompanyPicture[1]" w:storeItemID="{DFF8BEC2-C0A4-435F-9715-E42E03FFB647}"/>
+            <w:dataBinding w:prefixMappings="xmlns:ns0='urn:microsoft-dynamics-nav/reports/AXP Standard Sales - Invoice/50101/'" w:xpath="/ns0:NavWordReportXmlPart[1]/ns0:Header[1]/ns0:CompanyPicture[1]" w:storeItemID="{2A548D37-FCCE-4736-B15D-1AEBC02FCDC9}"/>
             <w:picture/>
           </w:sdtPr>
+          <w:sdtEndPr/>
           <w:sdtContent>
             <w:tc>
               <w:tcPr>
@@ -62,7 +62,6 @@
                                   </a:ext>
                                 </a:extLst>
                               </a:blip>
-                              <a:srcRect/>
                               <a:stretch>
                                 <a:fillRect/>
                               </a:stretch>
@@ -287,9 +286,10 @@
                       <w:alias w:val="#Nav: /Header/CompanyAddress4"/>
                       <w:tag w:val="#Nav: AXP Standard Sales - Invoice/50101"/>
                       <w:id w:val="2046563194"/>
-                      <w:dataBinding w:prefixMappings="xmlns:ns0='urn:microsoft-dynamics-nav/reports/AXP Standard Sales - Invoice/50101/'" w:xpath="/ns0:NavWordReportXmlPart[1]/ns0:Header[1]/ns0:CompanyAddress4[1]" w:storeItemID="{DFF8BEC2-C0A4-435F-9715-E42E03FFB647}"/>
+                      <w:dataBinding w:prefixMappings="xmlns:ns0='urn:microsoft-dynamics-nav/reports/AXP Standard Sales - Invoice/50101/'" w:xpath="/ns0:NavWordReportXmlPart[1]/ns0:Header[1]/ns0:CompanyAddress4[1]" w:storeItemID="{2A548D37-FCCE-4736-B15D-1AEBC02FCDC9}"/>
                       <w:text/>
                     </w:sdtPr>
+                    <w:sdtEndPr/>
                     <w:sdtContent>
                       <w:r>
                         <w:rPr>
@@ -332,9 +332,10 @@
                       <w:alias w:val="#Nav: /Header/CompanyAddress5"/>
                       <w:tag w:val="#Nav: AXP Standard Sales - Invoice/50101"/>
                       <w:id w:val="1899621118"/>
-                      <w:dataBinding w:prefixMappings="xmlns:ns0='urn:microsoft-dynamics-nav/reports/AXP Standard Sales - Invoice/50101/'" w:xpath="/ns0:NavWordReportXmlPart[1]/ns0:Header[1]/ns0:CompanyAddress5[1]" w:storeItemID="{DFF8BEC2-C0A4-435F-9715-E42E03FFB647}"/>
+                      <w:dataBinding w:prefixMappings="xmlns:ns0='urn:microsoft-dynamics-nav/reports/AXP Standard Sales - Invoice/50101/'" w:xpath="/ns0:NavWordReportXmlPart[1]/ns0:Header[1]/ns0:CompanyAddress5[1]" w:storeItemID="{2A548D37-FCCE-4736-B15D-1AEBC02FCDC9}"/>
                       <w:text/>
                     </w:sdtPr>
+                    <w:sdtEndPr/>
                     <w:sdtContent>
                       <w:r>
                         <w:rPr>
@@ -384,9 +385,10 @@
                 <w:placeholder>
                   <w:docPart w:val="AF0BDF31D0F540FB9E6FC2320827BD08"/>
                 </w:placeholder>
-                <w:dataBinding w:prefixMappings="xmlns:ns0='urn:microsoft-dynamics-nav/reports/AXP Standard Sales - Invoice/50101/'" w:xpath="/ns0:NavWordReportXmlPart[1]/ns0:Header[1]/ns0:DocumentTitle_Lbl[1]" w:storeItemID="{DFF8BEC2-C0A4-435F-9715-E42E03FFB647}"/>
+                <w:dataBinding w:prefixMappings="xmlns:ns0='urn:microsoft-dynamics-nav/reports/AXP Standard Sales - Invoice/50101/'" w:xpath="/ns0:NavWordReportXmlPart[1]/ns0:Header[1]/ns0:DocumentTitle_Lbl[1]" w:storeItemID="{2A548D37-FCCE-4736-B15D-1AEBC02FCDC9}"/>
                 <w:text/>
               </w:sdtPr>
+              <w:sdtEndPr/>
               <w:sdtContent>
                 <w:proofErr w:type="spellStart"/>
                 <w:r>
@@ -428,9 +430,14 @@
                 <w:placeholder>
                   <w:docPart w:val="AF0BDF31D0F540FB9E6FC2320827BD08"/>
                 </w:placeholder>
-                <w:dataBinding w:prefixMappings="xmlns:ns0='urn:microsoft-dynamics-nav/reports/AXP Standard Sales - Invoice/50101/'" w:xpath="/ns0:NavWordReportXmlPart[1]/ns0:Header[1]/ns0:DocumentNo[1]" w:storeItemID="{DFF8BEC2-C0A4-435F-9715-E42E03FFB647}"/>
+                <w:dataBinding w:prefixMappings="xmlns:ns0='urn:microsoft-dynamics-nav/reports/AXP Standard Sales - Invoice/50101/'" w:xpath="/ns0:NavWordReportXmlPart[1]/ns0:Header[1]/ns0:DocumentNo[1]" w:storeItemID="{2A548D37-FCCE-4736-B15D-1AEBC02FCDC9}"/>
                 <w:text/>
               </w:sdtPr>
+              <w:sdtEndPr>
+                <w:rPr>
+                  <w:rStyle w:val="TitleChar"/>
+                </w:rPr>
+              </w:sdtEndPr>
               <w:sdtContent>
                 <w:proofErr w:type="spellStart"/>
                 <w:r>
@@ -472,9 +479,14 @@
                 <w:placeholder>
                   <w:docPart w:val="7C10B6AD94C648429F56C2FF376A62E5"/>
                 </w:placeholder>
-                <w:dataBinding w:prefixMappings="xmlns:ns0='urn:microsoft-dynamics-nav/reports/AXP Standard Sales - Invoice/50101/'" w:xpath="/ns0:NavWordReportXmlPart[1]/ns0:Header[1]/ns0:DocumentDate[1]" w:storeItemID="{DFF8BEC2-C0A4-435F-9715-E42E03FFB647}"/>
+                <w:dataBinding w:prefixMappings="xmlns:ns0='urn:microsoft-dynamics-nav/reports/AXP Standard Sales - Invoice/50101/'" w:xpath="/ns0:NavWordReportXmlPart[1]/ns0:Header[1]/ns0:DocumentDate[1]" w:storeItemID="{2A548D37-FCCE-4736-B15D-1AEBC02FCDC9}"/>
                 <w:text/>
               </w:sdtPr>
+              <w:sdtEndPr>
+                <w:rPr>
+                  <w:rStyle w:val="SubtitleChar"/>
+                </w:rPr>
+              </w:sdtEndPr>
               <w:sdtContent>
                 <w:proofErr w:type="spellStart"/>
                 <w:r>
@@ -637,7 +649,7 @@
                             <w:alias w:val="#Nav: /Header/CustomerAddress1"/>
                             <w:tag w:val="#Nav: AXP Standard Sales - Invoice/50101"/>
                             <w:id w:val="444745016"/>
-                            <w:dataBinding w:prefixMappings="xmlns:ns0='urn:microsoft-dynamics-nav/reports/AXP Standard Sales - Invoice/50101/'" w:xpath="/ns0:NavWordReportXmlPart[1]/ns0:Header[1]/ns0:CustomerAddress1[1]" w:storeItemID="{DFF8BEC2-C0A4-435F-9715-E42E03FFB647}"/>
+                            <w:dataBinding w:prefixMappings="xmlns:ns0='urn:microsoft-dynamics-nav/reports/AXP Standard Sales - Invoice/50101/'" w:xpath="/ns0:NavWordReportXmlPart[1]/ns0:Header[1]/ns0:CustomerAddress1[1]" w:storeItemID="{2A548D37-FCCE-4736-B15D-1AEBC02FCDC9}"/>
                             <w:text/>
                           </w:sdtPr>
                           <w:sdtEndPr>
@@ -691,9 +703,10 @@
                             <w:alias w:val="#Nav: /Header/CustomerAddress2"/>
                             <w:tag w:val="#Nav: AXP Standard Sales - Invoice/50101"/>
                             <w:id w:val="-748650254"/>
-                            <w:dataBinding w:prefixMappings="xmlns:ns0='urn:microsoft-dynamics-nav/reports/AXP Standard Sales - Invoice/50101/'" w:xpath="/ns0:NavWordReportXmlPart[1]/ns0:Header[1]/ns0:CustomerAddress2[1]" w:storeItemID="{DFF8BEC2-C0A4-435F-9715-E42E03FFB647}"/>
+                            <w:dataBinding w:prefixMappings="xmlns:ns0='urn:microsoft-dynamics-nav/reports/AXP Standard Sales - Invoice/50101/'" w:xpath="/ns0:NavWordReportXmlPart[1]/ns0:Header[1]/ns0:CustomerAddress2[1]" w:storeItemID="{2A548D37-FCCE-4736-B15D-1AEBC02FCDC9}"/>
                             <w:text/>
                           </w:sdtPr>
+                          <w:sdtEndPr/>
                           <w:sdtContent>
                             <w:r>
                               <w:rPr>
@@ -739,9 +752,10 @@
                             <w:alias w:val="#Nav: /Header/CustomerAddress3"/>
                             <w:tag w:val="#Nav: AXP Standard Sales - Invoice/50101"/>
                             <w:id w:val="818996500"/>
-                            <w:dataBinding w:prefixMappings="xmlns:ns0='urn:microsoft-dynamics-nav/reports/AXP Standard Sales - Invoice/50101/'" w:xpath="/ns0:NavWordReportXmlPart[1]/ns0:Header[1]/ns0:CustomerAddress3[1]" w:storeItemID="{DFF8BEC2-C0A4-435F-9715-E42E03FFB647}"/>
+                            <w:dataBinding w:prefixMappings="xmlns:ns0='urn:microsoft-dynamics-nav/reports/AXP Standard Sales - Invoice/50101/'" w:xpath="/ns0:NavWordReportXmlPart[1]/ns0:Header[1]/ns0:CustomerAddress3[1]" w:storeItemID="{2A548D37-FCCE-4736-B15D-1AEBC02FCDC9}"/>
                             <w:text/>
                           </w:sdtPr>
+                          <w:sdtEndPr/>
                           <w:sdtContent>
                             <w:r>
                               <w:rPr>
@@ -787,9 +801,10 @@
                             <w:alias w:val="#Nav: /Header/CustomerAddress4"/>
                             <w:tag w:val="#Nav: AXP Standard Sales - Invoice/50101"/>
                             <w:id w:val="-1393430426"/>
-                            <w:dataBinding w:prefixMappings="xmlns:ns0='urn:microsoft-dynamics-nav/reports/AXP Standard Sales - Invoice/50101/'" w:xpath="/ns0:NavWordReportXmlPart[1]/ns0:Header[1]/ns0:CustomerAddress4[1]" w:storeItemID="{DFF8BEC2-C0A4-435F-9715-E42E03FFB647}"/>
+                            <w:dataBinding w:prefixMappings="xmlns:ns0='urn:microsoft-dynamics-nav/reports/AXP Standard Sales - Invoice/50101/'" w:xpath="/ns0:NavWordReportXmlPart[1]/ns0:Header[1]/ns0:CustomerAddress4[1]" w:storeItemID="{2A548D37-FCCE-4736-B15D-1AEBC02FCDC9}"/>
                             <w:text/>
                           </w:sdtPr>
+                          <w:sdtEndPr/>
                           <w:sdtContent>
                             <w:r>
                               <w:rPr>
@@ -835,9 +850,10 @@
                             <w:alias w:val="#Nav: /Header/CustomerAddress5"/>
                             <w:tag w:val="#Nav: AXP Standard Sales - Invoice/50101"/>
                             <w:id w:val="-425656354"/>
-                            <w:dataBinding w:prefixMappings="xmlns:ns0='urn:microsoft-dynamics-nav/reports/AXP Standard Sales - Invoice/50101/'" w:xpath="/ns0:NavWordReportXmlPart[1]/ns0:Header[1]/ns0:CustomerAddress5[1]" w:storeItemID="{DFF8BEC2-C0A4-435F-9715-E42E03FFB647}"/>
+                            <w:dataBinding w:prefixMappings="xmlns:ns0='urn:microsoft-dynamics-nav/reports/AXP Standard Sales - Invoice/50101/'" w:xpath="/ns0:NavWordReportXmlPart[1]/ns0:Header[1]/ns0:CustomerAddress5[1]" w:storeItemID="{2A548D37-FCCE-4736-B15D-1AEBC02FCDC9}"/>
                             <w:text/>
                           </w:sdtPr>
+                          <w:sdtEndPr/>
                           <w:sdtContent>
                             <w:r>
                               <w:rPr>
@@ -883,9 +899,10 @@
                             <w:alias w:val="#Nav: /Header/CustomerAddress6"/>
                             <w:tag w:val="#Nav: AXP Standard Sales - Invoice/50101"/>
                             <w:id w:val="1393704384"/>
-                            <w:dataBinding w:prefixMappings="xmlns:ns0='urn:microsoft-dynamics-nav/reports/AXP Standard Sales - Invoice/50101/'" w:xpath="/ns0:NavWordReportXmlPart[1]/ns0:Header[1]/ns0:CustomerAddress6[1]" w:storeItemID="{DFF8BEC2-C0A4-435F-9715-E42E03FFB647}"/>
+                            <w:dataBinding w:prefixMappings="xmlns:ns0='urn:microsoft-dynamics-nav/reports/AXP Standard Sales - Invoice/50101/'" w:xpath="/ns0:NavWordReportXmlPart[1]/ns0:Header[1]/ns0:CustomerAddress6[1]" w:storeItemID="{2A548D37-FCCE-4736-B15D-1AEBC02FCDC9}"/>
                             <w:text/>
                           </w:sdtPr>
+                          <w:sdtEndPr/>
                           <w:sdtContent>
                             <w:r>
                               <w:rPr>
@@ -931,9 +948,10 @@
                             <w:alias w:val="#Nav: /Header/CustomerAddress7"/>
                             <w:tag w:val="#Nav: AXP Standard Sales - Invoice/50101"/>
                             <w:id w:val="821472015"/>
-                            <w:dataBinding w:prefixMappings="xmlns:ns0='urn:microsoft-dynamics-nav/reports/AXP Standard Sales - Invoice/50101/'" w:xpath="/ns0:NavWordReportXmlPart[1]/ns0:Header[1]/ns0:CustomerAddress7[1]" w:storeItemID="{DFF8BEC2-C0A4-435F-9715-E42E03FFB647}"/>
+                            <w:dataBinding w:prefixMappings="xmlns:ns0='urn:microsoft-dynamics-nav/reports/AXP Standard Sales - Invoice/50101/'" w:xpath="/ns0:NavWordReportXmlPart[1]/ns0:Header[1]/ns0:CustomerAddress7[1]" w:storeItemID="{2A548D37-FCCE-4736-B15D-1AEBC02FCDC9}"/>
                             <w:text/>
                           </w:sdtPr>
+                          <w:sdtEndPr/>
                           <w:sdtContent>
                             <w:r>
                               <w:rPr>
@@ -969,9 +987,10 @@
                           <w:alias w:val="#Nav: /Header/CustomerAddress8"/>
                           <w:tag w:val="#Nav: AXP Standard Sales - Invoice/50101"/>
                           <w:id w:val="-1089000439"/>
-                          <w:dataBinding w:prefixMappings="xmlns:ns0='urn:microsoft-dynamics-nav/reports/AXP Standard Sales - Invoice/50101/'" w:xpath="/ns0:NavWordReportXmlPart[1]/ns0:Header[1]/ns0:CustomerAddress8[1]" w:storeItemID="{DFF8BEC2-C0A4-435F-9715-E42E03FFB647}"/>
+                          <w:dataBinding w:prefixMappings="xmlns:ns0='urn:microsoft-dynamics-nav/reports/AXP Standard Sales - Invoice/50101/'" w:xpath="/ns0:NavWordReportXmlPart[1]/ns0:Header[1]/ns0:CustomerAddress8[1]" w:storeItemID="{2A548D37-FCCE-4736-B15D-1AEBC02FCDC9}"/>
                           <w:text/>
                         </w:sdtPr>
+                        <w:sdtEndPr/>
                         <w:sdtContent>
                           <w:p>
                             <w:pPr>
@@ -1057,9 +1076,10 @@
                   <w:alias w:val="#Nav: /Header/ShipToAddress_Lbl"/>
                   <w:tag w:val="#Nav: AXP Standard Sales - Invoice/50101"/>
                   <w:id w:val="890317032"/>
-                  <w:dataBinding w:prefixMappings="xmlns:ns0='urn:microsoft-dynamics-nav/reports/AXP Standard Sales - Invoice/50101/'" w:xpath="/ns0:NavWordReportXmlPart[1]/ns0:Header[1]/ns0:ShipToAddress_Lbl[1]" w:storeItemID="{DFF8BEC2-C0A4-435F-9715-E42E03FFB647}"/>
+                  <w:dataBinding w:prefixMappings="xmlns:ns0='urn:microsoft-dynamics-nav/reports/AXP Standard Sales - Invoice/50101/'" w:xpath="/ns0:NavWordReportXmlPart[1]/ns0:Header[1]/ns0:ShipToAddress_Lbl[1]" w:storeItemID="{2A548D37-FCCE-4736-B15D-1AEBC02FCDC9}"/>
                   <w:text/>
                 </w:sdtPr>
+                <w:sdtEndPr/>
                 <w:sdtContent>
                   <w:tc>
                     <w:tcPr>
@@ -1106,9 +1126,10 @@
                   <w:alias w:val="#Nav: /Header/ShipToAddress1"/>
                   <w:tag w:val="#Nav: AXP Standard Sales - Invoice/50101"/>
                   <w:id w:val="-1683658669"/>
-                  <w:dataBinding w:prefixMappings="xmlns:ns0='urn:microsoft-dynamics-nav/reports/AXP Standard Sales - Invoice/50101/'" w:xpath="/ns0:NavWordReportXmlPart[1]/ns0:Header[1]/ns0:ShipToAddress1[1]" w:storeItemID="{DFF8BEC2-C0A4-435F-9715-E42E03FFB647}"/>
+                  <w:dataBinding w:prefixMappings="xmlns:ns0='urn:microsoft-dynamics-nav/reports/AXP Standard Sales - Invoice/50101/'" w:xpath="/ns0:NavWordReportXmlPart[1]/ns0:Header[1]/ns0:ShipToAddress1[1]" w:storeItemID="{2A548D37-FCCE-4736-B15D-1AEBC02FCDC9}"/>
                   <w:text/>
                 </w:sdtPr>
+                <w:sdtEndPr/>
                 <w:sdtContent>
                   <w:tc>
                     <w:tcPr>
@@ -1154,9 +1175,10 @@
                   <w:alias w:val="#Nav: /Header/ShipToAddress2"/>
                   <w:tag w:val="#Nav: AXP Standard Sales - Invoice/50101"/>
                   <w:id w:val="-1732997697"/>
-                  <w:dataBinding w:prefixMappings="xmlns:ns0='urn:microsoft-dynamics-nav/reports/AXP Standard Sales - Invoice/50101/'" w:xpath="/ns0:NavWordReportXmlPart[1]/ns0:Header[1]/ns0:ShipToAddress2[1]" w:storeItemID="{DFF8BEC2-C0A4-435F-9715-E42E03FFB647}"/>
+                  <w:dataBinding w:prefixMappings="xmlns:ns0='urn:microsoft-dynamics-nav/reports/AXP Standard Sales - Invoice/50101/'" w:xpath="/ns0:NavWordReportXmlPart[1]/ns0:Header[1]/ns0:ShipToAddress2[1]" w:storeItemID="{2A548D37-FCCE-4736-B15D-1AEBC02FCDC9}"/>
                   <w:text/>
                 </w:sdtPr>
+                <w:sdtEndPr/>
                 <w:sdtContent>
                   <w:tc>
                     <w:tcPr>
@@ -1202,9 +1224,10 @@
                   <w:alias w:val="#Nav: /Header/ShipToAddress3"/>
                   <w:tag w:val="#Nav: AXP Standard Sales - Invoice/50101"/>
                   <w:id w:val="1120571482"/>
-                  <w:dataBinding w:prefixMappings="xmlns:ns0='urn:microsoft-dynamics-nav/reports/AXP Standard Sales - Invoice/50101/'" w:xpath="/ns0:NavWordReportXmlPart[1]/ns0:Header[1]/ns0:ShipToAddress3[1]" w:storeItemID="{DFF8BEC2-C0A4-435F-9715-E42E03FFB647}"/>
+                  <w:dataBinding w:prefixMappings="xmlns:ns0='urn:microsoft-dynamics-nav/reports/AXP Standard Sales - Invoice/50101/'" w:xpath="/ns0:NavWordReportXmlPart[1]/ns0:Header[1]/ns0:ShipToAddress3[1]" w:storeItemID="{2A548D37-FCCE-4736-B15D-1AEBC02FCDC9}"/>
                   <w:text/>
                 </w:sdtPr>
+                <w:sdtEndPr/>
                 <w:sdtContent>
                   <w:tc>
                     <w:tcPr>
@@ -1250,9 +1273,10 @@
                   <w:alias w:val="#Nav: /Header/ShipToAddress4"/>
                   <w:tag w:val="#Nav: AXP Standard Sales - Invoice/50101"/>
                   <w:id w:val="957987078"/>
-                  <w:dataBinding w:prefixMappings="xmlns:ns0='urn:microsoft-dynamics-nav/reports/AXP Standard Sales - Invoice/50101/'" w:xpath="/ns0:NavWordReportXmlPart[1]/ns0:Header[1]/ns0:ShipToAddress4[1]" w:storeItemID="{DFF8BEC2-C0A4-435F-9715-E42E03FFB647}"/>
+                  <w:dataBinding w:prefixMappings="xmlns:ns0='urn:microsoft-dynamics-nav/reports/AXP Standard Sales - Invoice/50101/'" w:xpath="/ns0:NavWordReportXmlPart[1]/ns0:Header[1]/ns0:ShipToAddress4[1]" w:storeItemID="{2A548D37-FCCE-4736-B15D-1AEBC02FCDC9}"/>
                   <w:text/>
                 </w:sdtPr>
+                <w:sdtEndPr/>
                 <w:sdtContent>
                   <w:tc>
                     <w:tcPr>
@@ -1298,9 +1322,10 @@
                   <w:alias w:val="#Nav: /Header/ShipToAddress5"/>
                   <w:tag w:val="#Nav: AXP Standard Sales - Invoice/50101"/>
                   <w:id w:val="1844509498"/>
-                  <w:dataBinding w:prefixMappings="xmlns:ns0='urn:microsoft-dynamics-nav/reports/AXP Standard Sales - Invoice/50101/'" w:xpath="/ns0:NavWordReportXmlPart[1]/ns0:Header[1]/ns0:ShipToAddress5[1]" w:storeItemID="{DFF8BEC2-C0A4-435F-9715-E42E03FFB647}"/>
+                  <w:dataBinding w:prefixMappings="xmlns:ns0='urn:microsoft-dynamics-nav/reports/AXP Standard Sales - Invoice/50101/'" w:xpath="/ns0:NavWordReportXmlPart[1]/ns0:Header[1]/ns0:ShipToAddress5[1]" w:storeItemID="{2A548D37-FCCE-4736-B15D-1AEBC02FCDC9}"/>
                   <w:text/>
                 </w:sdtPr>
+                <w:sdtEndPr/>
                 <w:sdtContent>
                   <w:tc>
                     <w:tcPr>
@@ -1346,9 +1371,10 @@
                   <w:alias w:val="#Nav: /Header/ShipToAddress6"/>
                   <w:tag w:val="#Nav: AXP Standard Sales - Invoice/50101"/>
                   <w:id w:val="1461073087"/>
-                  <w:dataBinding w:prefixMappings="xmlns:ns0='urn:microsoft-dynamics-nav/reports/AXP Standard Sales - Invoice/50101/'" w:xpath="/ns0:NavWordReportXmlPart[1]/ns0:Header[1]/ns0:ShipToAddress6[1]" w:storeItemID="{DFF8BEC2-C0A4-435F-9715-E42E03FFB647}"/>
+                  <w:dataBinding w:prefixMappings="xmlns:ns0='urn:microsoft-dynamics-nav/reports/AXP Standard Sales - Invoice/50101/'" w:xpath="/ns0:NavWordReportXmlPart[1]/ns0:Header[1]/ns0:ShipToAddress6[1]" w:storeItemID="{2A548D37-FCCE-4736-B15D-1AEBC02FCDC9}"/>
                   <w:text/>
                 </w:sdtPr>
+                <w:sdtEndPr/>
                 <w:sdtContent>
                   <w:tc>
                     <w:tcPr>
@@ -1394,9 +1420,10 @@
                   <w:alias w:val="#Nav: /Header/ShipToAddress7"/>
                   <w:tag w:val="#Nav: AXP Standard Sales - Invoice/50101"/>
                   <w:id w:val="-653611666"/>
-                  <w:dataBinding w:prefixMappings="xmlns:ns0='urn:microsoft-dynamics-nav/reports/AXP Standard Sales - Invoice/50101/'" w:xpath="/ns0:NavWordReportXmlPart[1]/ns0:Header[1]/ns0:ShipToAddress7[1]" w:storeItemID="{DFF8BEC2-C0A4-435F-9715-E42E03FFB647}"/>
+                  <w:dataBinding w:prefixMappings="xmlns:ns0='urn:microsoft-dynamics-nav/reports/AXP Standard Sales - Invoice/50101/'" w:xpath="/ns0:NavWordReportXmlPart[1]/ns0:Header[1]/ns0:ShipToAddress7[1]" w:storeItemID="{2A548D37-FCCE-4736-B15D-1AEBC02FCDC9}"/>
                   <w:text/>
                 </w:sdtPr>
+                <w:sdtEndPr/>
                 <w:sdtContent>
                   <w:tc>
                     <w:tcPr>
@@ -1442,9 +1469,10 @@
                   <w:alias w:val="#Nav: /Header/ShipToAddress8"/>
                   <w:tag w:val="#Nav: AXP Standard Sales - Invoice/50101"/>
                   <w:id w:val="-1285874069"/>
-                  <w:dataBinding w:prefixMappings="xmlns:ns0='urn:microsoft-dynamics-nav/reports/AXP Standard Sales - Invoice/50101/'" w:xpath="/ns0:NavWordReportXmlPart[1]/ns0:Header[1]/ns0:ShipToAddress8[1]" w:storeItemID="{DFF8BEC2-C0A4-435F-9715-E42E03FFB647}"/>
+                  <w:dataBinding w:prefixMappings="xmlns:ns0='urn:microsoft-dynamics-nav/reports/AXP Standard Sales - Invoice/50101/'" w:xpath="/ns0:NavWordReportXmlPart[1]/ns0:Header[1]/ns0:ShipToAddress8[1]" w:storeItemID="{2A548D37-FCCE-4736-B15D-1AEBC02FCDC9}"/>
                   <w:text/>
                 </w:sdtPr>
+                <w:sdtEndPr/>
                 <w:sdtContent>
                   <w:tc>
                     <w:tcPr>
@@ -1537,9 +1565,10 @@
             <w:alias w:val="#Nav: /Header/CustomerPONumber_Lbl"/>
             <w:tag w:val="#Nav: AXP Standard Sales - Invoice/50101"/>
             <w:id w:val="15119155"/>
-            <w:dataBinding w:prefixMappings="xmlns:ns0='urn:microsoft-dynamics-nav/reports/AXP Standard Sales - Invoice/50101/'" w:xpath="/ns0:NavWordReportXmlPart[1]/ns0:Header[1]/ns0:CustomerPONumber_Lbl[1]" w:storeItemID="{DFF8BEC2-C0A4-435F-9715-E42E03FFB647}"/>
+            <w:dataBinding w:prefixMappings="xmlns:ns0='urn:microsoft-dynamics-nav/reports/AXP Standard Sales - Invoice/50101/'" w:xpath="/ns0:NavWordReportXmlPart[1]/ns0:Header[1]/ns0:CustomerPONumber_Lbl[1]" w:storeItemID="{2A548D37-FCCE-4736-B15D-1AEBC02FCDC9}"/>
             <w:text/>
           </w:sdtPr>
+          <w:sdtEndPr/>
           <w:sdtContent>
             <w:tc>
               <w:tcPr>
@@ -1582,9 +1611,10 @@
             <w:alias w:val="#Nav: /Header/DueDate_Lbl"/>
             <w:tag w:val="#Nav: AXP Standard Sales - Invoice/50101"/>
             <w:id w:val="-1251649982"/>
-            <w:dataBinding w:prefixMappings="xmlns:ns0='urn:microsoft-dynamics-nav/reports/AXP Standard Sales - Invoice/50101/'" w:xpath="/ns0:NavWordReportXmlPart[1]/ns0:Header[1]/ns0:DueDate_Lbl[1]" w:storeItemID="{DFF8BEC2-C0A4-435F-9715-E42E03FFB647}"/>
+            <w:dataBinding w:prefixMappings="xmlns:ns0='urn:microsoft-dynamics-nav/reports/AXP Standard Sales - Invoice/50101/'" w:xpath="/ns0:NavWordReportXmlPart[1]/ns0:Header[1]/ns0:DueDate_Lbl[1]" w:storeItemID="{2A548D37-FCCE-4736-B15D-1AEBC02FCDC9}"/>
             <w:text/>
           </w:sdtPr>
+          <w:sdtEndPr/>
           <w:sdtContent>
             <w:tc>
               <w:tcPr>
@@ -1626,9 +1656,10 @@
             <w:alias w:val="#Nav: /Header/PaymentTermsDescription_Lbl"/>
             <w:tag w:val="#Nav: AXP Standard Sales - Invoice/50101"/>
             <w:id w:val="1934628656"/>
-            <w:dataBinding w:prefixMappings="xmlns:ns0='urn:microsoft-dynamics-nav/reports/AXP Standard Sales - Invoice/50101/'" w:xpath="/ns0:NavWordReportXmlPart[1]/ns0:Header[1]/ns0:PaymentTermsDescription_Lbl[1]" w:storeItemID="{DFF8BEC2-C0A4-435F-9715-E42E03FFB647}"/>
+            <w:dataBinding w:prefixMappings="xmlns:ns0='urn:microsoft-dynamics-nav/reports/AXP Standard Sales - Invoice/50101/'" w:xpath="/ns0:NavWordReportXmlPart[1]/ns0:Header[1]/ns0:PaymentTermsDescription_Lbl[1]" w:storeItemID="{2A548D37-FCCE-4736-B15D-1AEBC02FCDC9}"/>
             <w:text/>
           </w:sdtPr>
+          <w:sdtEndPr/>
           <w:sdtContent>
             <w:tc>
               <w:tcPr>
@@ -1668,9 +1699,10 @@
             <w:alias w:val="#Nav: /Header/Line/ShipmentDate_Line_Lbl"/>
             <w:tag w:val="#Nav: AXP Standard Sales - Invoice/50101"/>
             <w:id w:val="-833229876"/>
-            <w:dataBinding w:prefixMappings="xmlns:ns0='urn:microsoft-dynamics-nav/reports/AXP Standard Sales - Invoice/50101/'" w:xpath="/ns0:NavWordReportXmlPart[1]/ns0:Header[1]/ns0:Line[1]/ns0:ShipmentDate_Line_Lbl[1]" w:storeItemID="{DFF8BEC2-C0A4-435F-9715-E42E03FFB647}"/>
+            <w:dataBinding w:prefixMappings="xmlns:ns0='urn:microsoft-dynamics-nav/reports/AXP Standard Sales - Invoice/50101/'" w:xpath="/ns0:NavWordReportXmlPart[1]/ns0:Header[1]/ns0:Line[1]/ns0:ShipmentDate_Line_Lbl[1]" w:storeItemID="{2A548D37-FCCE-4736-B15D-1AEBC02FCDC9}"/>
             <w:text/>
           </w:sdtPr>
+          <w:sdtEndPr/>
           <w:sdtContent>
             <w:tc>
               <w:tcPr>
@@ -1716,9 +1748,10 @@
             <w:alias w:val="#Nav: /Header/CustomerPONumber"/>
             <w:tag w:val="#Nav: AXP Standard Sales - Invoice/50101"/>
             <w:id w:val="303815069"/>
-            <w:dataBinding w:prefixMappings="xmlns:ns0='urn:microsoft-dynamics-nav/reports/AXP Standard Sales - Invoice/50101/'" w:xpath="/ns0:NavWordReportXmlPart[1]/ns0:Header[1]/ns0:CustomerPONumber[1]" w:storeItemID="{DFF8BEC2-C0A4-435F-9715-E42E03FFB647}"/>
+            <w:dataBinding w:prefixMappings="xmlns:ns0='urn:microsoft-dynamics-nav/reports/AXP Standard Sales - Invoice/50101/'" w:xpath="/ns0:NavWordReportXmlPart[1]/ns0:Header[1]/ns0:CustomerPONumber[1]" w:storeItemID="{2A548D37-FCCE-4736-B15D-1AEBC02FCDC9}"/>
             <w:text/>
           </w:sdtPr>
+          <w:sdtEndPr/>
           <w:sdtContent>
             <w:tc>
               <w:tcPr>
@@ -1761,9 +1794,10 @@
             <w:alias w:val="#Nav: /Header/DueDate"/>
             <w:tag w:val="#Nav: AXP Standard Sales - Invoice/50101"/>
             <w:id w:val="1703123343"/>
-            <w:dataBinding w:prefixMappings="xmlns:ns0='urn:microsoft-dynamics-nav/reports/AXP Standard Sales - Invoice/50101/'" w:xpath="/ns0:NavWordReportXmlPart[1]/ns0:Header[1]/ns0:DueDate[1]" w:storeItemID="{DFF8BEC2-C0A4-435F-9715-E42E03FFB647}"/>
+            <w:dataBinding w:prefixMappings="xmlns:ns0='urn:microsoft-dynamics-nav/reports/AXP Standard Sales - Invoice/50101/'" w:xpath="/ns0:NavWordReportXmlPart[1]/ns0:Header[1]/ns0:DueDate[1]" w:storeItemID="{2A548D37-FCCE-4736-B15D-1AEBC02FCDC9}"/>
             <w:text/>
           </w:sdtPr>
+          <w:sdtEndPr/>
           <w:sdtContent>
             <w:tc>
               <w:tcPr>
@@ -1805,9 +1839,10 @@
             <w:alias w:val="#Nav: /Header/PaymentTermsDescription"/>
             <w:tag w:val="#Nav: AXP Standard Sales - Invoice/50101"/>
             <w:id w:val="-419950001"/>
-            <w:dataBinding w:prefixMappings="xmlns:ns0='urn:microsoft-dynamics-nav/reports/AXP Standard Sales - Invoice/50101/'" w:xpath="/ns0:NavWordReportXmlPart[1]/ns0:Header[1]/ns0:PaymentTermsDescription[1]" w:storeItemID="{DFF8BEC2-C0A4-435F-9715-E42E03FFB647}"/>
+            <w:dataBinding w:prefixMappings="xmlns:ns0='urn:microsoft-dynamics-nav/reports/AXP Standard Sales - Invoice/50101/'" w:xpath="/ns0:NavWordReportXmlPart[1]/ns0:Header[1]/ns0:PaymentTermsDescription[1]" w:storeItemID="{2A548D37-FCCE-4736-B15D-1AEBC02FCDC9}"/>
             <w:text/>
           </w:sdtPr>
+          <w:sdtEndPr/>
           <w:sdtContent>
             <w:tc>
               <w:tcPr>
@@ -1853,9 +1888,10 @@
             <w:placeholder>
               <w:docPart w:val="345E3E25D1A64BF2BB475775C37F8972"/>
             </w:placeholder>
-            <w:dataBinding w:prefixMappings="xmlns:ns0='urn:microsoft-dynamics-nav/reports/AXP Standard Sales - Invoice/50101/'" w:xpath="/ns0:NavWordReportXmlPart[1]/ns0:Header[1]/ns0:ShipmentDate[1]" w:storeItemID="{DFF8BEC2-C0A4-435F-9715-E42E03FFB647}"/>
+            <w:dataBinding w:prefixMappings="xmlns:ns0='urn:microsoft-dynamics-nav/reports/AXP Standard Sales - Invoice/50101/'" w:xpath="/ns0:NavWordReportXmlPart[1]/ns0:Header[1]/ns0:ShipmentDate[1]" w:storeItemID="{2A548D37-FCCE-4736-B15D-1AEBC02FCDC9}"/>
             <w:text/>
           </w:sdtPr>
+          <w:sdtEndPr/>
           <w:sdtContent>
             <w:tc>
               <w:tcPr>
@@ -1950,9 +1986,10 @@
             <w:alias w:val="#Nav: /Header/ShipmentMethodDescription_Lbl"/>
             <w:tag w:val="#Nav: AXP Standard Sales - Invoice/50101"/>
             <w:id w:val="-1844006567"/>
-            <w:dataBinding w:prefixMappings="xmlns:ns0='urn:microsoft-dynamics-nav/reports/AXP Standard Sales - Invoice/50101/'" w:xpath="/ns0:NavWordReportXmlPart[1]/ns0:Header[1]/ns0:ShipmentMethodDescription_Lbl[1]" w:storeItemID="{DFF8BEC2-C0A4-435F-9715-E42E03FFB647}"/>
+            <w:dataBinding w:prefixMappings="xmlns:ns0='urn:microsoft-dynamics-nav/reports/AXP Standard Sales - Invoice/50101/'" w:xpath="/ns0:NavWordReportXmlPart[1]/ns0:Header[1]/ns0:ShipmentMethodDescription_Lbl[1]" w:storeItemID="{2A548D37-FCCE-4736-B15D-1AEBC02FCDC9}"/>
             <w:text/>
           </w:sdtPr>
+          <w:sdtEndPr/>
           <w:sdtContent>
             <w:tc>
               <w:tcPr>
@@ -1999,6 +2036,7 @@
             </w:placeholder>
             <w15:dataBinding w:prefixMappings="xmlns:ns0='urn:microsoft-dynamics-nav/reports/Standard_Sales_Invoice/1306/' " w:xpath="/ns0:NavWordReportXmlPart[1]/ns0:Header[1]/ns0:ShippingAgentCode_Lbl[1]" w:storeItemID="{DFF8BEC2-C0A4-435F-9715-E42E03FFB647}"/>
           </w:sdtPr>
+          <w:sdtEndPr/>
           <w:sdtContent>
             <w:tc>
               <w:tcPr>
@@ -2043,6 +2081,7 @@
             </w:placeholder>
             <w15:dataBinding w:prefixMappings="xmlns:ns0='urn:microsoft-dynamics-nav/reports/Standard_Sales_Invoice/1306/' " w:xpath="/ns0:NavWordReportXmlPart[1]/ns0:Header[1]/ns0:PackageTrackingNo_Lbl[1]" w:storeItemID="{DFF8BEC2-C0A4-435F-9715-E42E03FFB647}"/>
           </w:sdtPr>
+          <w:sdtEndPr/>
           <w:sdtContent>
             <w:tc>
               <w:tcPr>
@@ -2079,6 +2118,7 @@
         <w:trPr>
           <w:trHeight w:val="437"/>
         </w:trPr>
+        <w:bookmarkStart w:name="_GoBack" w:colFirst="3" w:colLast="3" w:displacedByCustomXml="next" w:id="0"/>
         <w:sdt>
           <w:sdtPr>
             <w:rPr>
@@ -2090,9 +2130,10 @@
             <w:alias w:val="#Nav: /Header/OrderNo"/>
             <w:tag w:val="#Nav: AXP Standard Sales - Invoice/50101"/>
             <w:id w:val="1867791684"/>
-            <w:dataBinding w:prefixMappings="xmlns:ns0='urn:microsoft-dynamics-nav/reports/AXP Standard Sales - Invoice/50101/'" w:xpath="/ns0:NavWordReportXmlPart[1]/ns0:Header[1]/ns0:OrderNo[1]" w:storeItemID="{DFF8BEC2-C0A4-435F-9715-E42E03FFB647}"/>
+            <w:dataBinding w:prefixMappings="xmlns:ns0='urn:microsoft-dynamics-nav/reports/AXP Standard Sales - Invoice/50101/'" w:xpath="/ns0:NavWordReportXmlPart[1]/ns0:Header[1]/ns0:OrderNo[1]" w:storeItemID="{2A548D37-FCCE-4736-B15D-1AEBC02FCDC9}"/>
             <w:text/>
           </w:sdtPr>
+          <w:sdtEndPr/>
           <w:sdtContent>
             <w:tc>
               <w:tcPr>
@@ -2134,9 +2175,10 @@
             <w:alias w:val="#Nav: /Header/ShipmentMethodDescription"/>
             <w:tag w:val="#Nav: AXP Standard Sales - Invoice/50101"/>
             <w:id w:val="-168258069"/>
-            <w:dataBinding w:prefixMappings="xmlns:ns0='urn:microsoft-dynamics-nav/reports/AXP Standard Sales - Invoice/50101/'" w:xpath="/ns0:NavWordReportXmlPart[1]/ns0:Header[1]/ns0:ShipmentMethodDescription[1]" w:storeItemID="{DFF8BEC2-C0A4-435F-9715-E42E03FFB647}"/>
+            <w:dataBinding w:prefixMappings="xmlns:ns0='urn:microsoft-dynamics-nav/reports/AXP Standard Sales - Invoice/50101/'" w:xpath="/ns0:NavWordReportXmlPart[1]/ns0:Header[1]/ns0:ShipmentMethodDescription[1]" w:storeItemID="{2A548D37-FCCE-4736-B15D-1AEBC02FCDC9}"/>
             <w:text/>
           </w:sdtPr>
+          <w:sdtEndPr/>
           <w:sdtContent>
             <w:tc>
               <w:tcPr>
@@ -2181,6 +2223,7 @@
             </w:placeholder>
             <w15:dataBinding w:prefixMappings="xmlns:ns0='urn:microsoft-dynamics-nav/reports/Standard_Sales_Invoice/1306/' " w:xpath="/ns0:NavWordReportXmlPart[1]/ns0:Header[1]/ns0:ShippingAgentCode[1]" w:storeItemID="{DFF8BEC2-C0A4-435F-9715-E42E03FFB647}"/>
           </w:sdtPr>
+          <w:sdtEndPr/>
           <w:sdtContent>
             <w:tc>
               <w:tcPr>
@@ -2225,12 +2268,12 @@
             </w:placeholder>
             <w15:dataBinding w:prefixMappings="xmlns:ns0='urn:microsoft-dynamics-nav/reports/Standard_Sales_Invoice/1306/' " w:xpath="/ns0:NavWordReportXmlPart[1]/ns0:Header[1]/ns0:PackageTrackingNo[1]" w:storeItemID="{DFF8BEC2-C0A4-435F-9715-E42E03FFB647}"/>
           </w:sdtPr>
+          <w:sdtEndPr/>
           <w:sdtContent>
             <w:tc>
               <w:tcPr>
                 <w:tcW w:w="2703" w:type="dxa"/>
                 <w:gridSpan w:val="3"/>
-                <w:vAlign w:val="bottom"/>
               </w:tcPr>
               <w:p>
                 <w:pPr>
@@ -2257,6 +2300,7 @@
           </w:sdtContent>
         </w:sdt>
       </w:tr>
+      <w:bookmarkEnd w:id="0"/>
       <w:tr>
         <w:trPr>
           <w:trHeight w:val="197"/>
@@ -2294,9 +2338,10 @@
             <w:alias w:val="#Nav: /Header/Line/ItemNo_Line_Lbl"/>
             <w:tag w:val="#Nav: AXP Standard Sales - Invoice/50101"/>
             <w:id w:val="771446451"/>
-            <w:dataBinding w:prefixMappings="xmlns:ns0='urn:microsoft-dynamics-nav/reports/AXP Standard Sales - Invoice/50101/'" w:xpath="/ns0:NavWordReportXmlPart[1]/ns0:Header[1]/ns0:Line[1]/ns0:ItemNo_Line_Lbl[1]" w:storeItemID="{DFF8BEC2-C0A4-435F-9715-E42E03FFB647}"/>
+            <w:dataBinding w:prefixMappings="xmlns:ns0='urn:microsoft-dynamics-nav/reports/AXP Standard Sales - Invoice/50101/'" w:xpath="/ns0:NavWordReportXmlPart[1]/ns0:Header[1]/ns0:Line[1]/ns0:ItemNo_Line_Lbl[1]" w:storeItemID="{2A548D37-FCCE-4736-B15D-1AEBC02FCDC9}"/>
             <w:text/>
           </w:sdtPr>
+          <w:sdtEndPr/>
           <w:sdtContent>
             <w:tc>
               <w:tcPr>
@@ -2332,9 +2377,10 @@
             <w:alias w:val="#Nav: /Header/Line/Description_Line_Lbl"/>
             <w:tag w:val="#Nav: AXP Standard Sales - Invoice/50101"/>
             <w:id w:val="1545399846"/>
-            <w:dataBinding w:prefixMappings="xmlns:ns0='urn:microsoft-dynamics-nav/reports/AXP Standard Sales - Invoice/50101/'" w:xpath="/ns0:NavWordReportXmlPart[1]/ns0:Header[1]/ns0:Line[1]/ns0:Description_Line_Lbl[1]" w:storeItemID="{DFF8BEC2-C0A4-435F-9715-E42E03FFB647}"/>
+            <w:dataBinding w:prefixMappings="xmlns:ns0='urn:microsoft-dynamics-nav/reports/AXP Standard Sales - Invoice/50101/'" w:xpath="/ns0:NavWordReportXmlPart[1]/ns0:Header[1]/ns0:Line[1]/ns0:Description_Line_Lbl[1]" w:storeItemID="{2A548D37-FCCE-4736-B15D-1AEBC02FCDC9}"/>
             <w:text/>
           </w:sdtPr>
+          <w:sdtEndPr/>
           <w:sdtContent>
             <w:tc>
               <w:tcPr>
@@ -2421,9 +2467,10 @@
             <w:alias w:val="#Nav: /Header/Line/Quantity_Line_Lbl"/>
             <w:tag w:val="#Nav: AXP Standard Sales - Invoice/50101"/>
             <w:id w:val="1182479650"/>
-            <w:dataBinding w:prefixMappings="xmlns:ns0='urn:microsoft-dynamics-nav/reports/AXP Standard Sales - Invoice/50101/'" w:xpath="/ns0:NavWordReportXmlPart[1]/ns0:Header[1]/ns0:Line[1]/ns0:Quantity_Line_Lbl[1]" w:storeItemID="{DFF8BEC2-C0A4-435F-9715-E42E03FFB647}"/>
+            <w:dataBinding w:prefixMappings="xmlns:ns0='urn:microsoft-dynamics-nav/reports/AXP Standard Sales - Invoice/50101/'" w:xpath="/ns0:NavWordReportXmlPart[1]/ns0:Header[1]/ns0:Line[1]/ns0:Quantity_Line_Lbl[1]" w:storeItemID="{2A548D37-FCCE-4736-B15D-1AEBC02FCDC9}"/>
             <w:text/>
           </w:sdtPr>
+          <w:sdtEndPr/>
           <w:sdtContent>
             <w:tc>
               <w:tcPr>
@@ -2461,9 +2508,10 @@
             <w:alias w:val="#Nav: /Header/Line/Unit_Lbl"/>
             <w:tag w:val="#Nav: AXP Standard Sales - Invoice/50101"/>
             <w:id w:val="-92247916"/>
-            <w:dataBinding w:prefixMappings="xmlns:ns0='urn:microsoft-dynamics-nav/reports/AXP Standard Sales - Invoice/50101/'" w:xpath="/ns0:NavWordReportXmlPart[1]/ns0:Header[1]/ns0:Line[1]/ns0:Unit_Lbl[1]" w:storeItemID="{DFF8BEC2-C0A4-435F-9715-E42E03FFB647}"/>
+            <w:dataBinding w:prefixMappings="xmlns:ns0='urn:microsoft-dynamics-nav/reports/AXP Standard Sales - Invoice/50101/'" w:xpath="/ns0:NavWordReportXmlPart[1]/ns0:Header[1]/ns0:Line[1]/ns0:Unit_Lbl[1]" w:storeItemID="{2A548D37-FCCE-4736-B15D-1AEBC02FCDC9}"/>
             <w:text/>
           </w:sdtPr>
+          <w:sdtEndPr/>
           <w:sdtContent>
             <w:tc>
               <w:tcPr>
@@ -2502,9 +2550,10 @@
             <w:alias w:val="#Nav: /Header/Line/UnitPrice_Lbl2"/>
             <w:tag w:val="#Nav: AXP Standard Sales - Invoice/50101"/>
             <w:id w:val="-992713755"/>
-            <w:dataBinding w:prefixMappings="xmlns:ns0='urn:microsoft-dynamics-nav/reports/AXP Standard Sales - Invoice/50101/'" w:xpath="/ns0:NavWordReportXmlPart[1]/ns0:Header[1]/ns0:Line[1]/ns0:UnitPrice_Lbl2[1]" w:storeItemID="{DFF8BEC2-C0A4-435F-9715-E42E03FFB647}"/>
+            <w:dataBinding w:prefixMappings="xmlns:ns0='urn:microsoft-dynamics-nav/reports/AXP Standard Sales - Invoice/50101/'" w:xpath="/ns0:NavWordReportXmlPart[1]/ns0:Header[1]/ns0:Line[1]/ns0:UnitPrice_Lbl2[1]" w:storeItemID="{2A548D37-FCCE-4736-B15D-1AEBC02FCDC9}"/>
             <w:text/>
           </w:sdtPr>
+          <w:sdtEndPr/>
           <w:sdtContent>
             <w:tc>
               <w:tcPr>
@@ -2540,9 +2589,10 @@
             <w:alias w:val="#Nav: /Header/Line/LineAmount_Lbl"/>
             <w:tag w:val="#Nav: AXP Standard Sales - Invoice/50101"/>
             <w:id w:val="-1881476720"/>
-            <w:dataBinding w:prefixMappings="xmlns:ns0='urn:microsoft-dynamics-nav/reports/AXP Standard Sales - Invoice/50101/'" w:xpath="/ns0:NavWordReportXmlPart[1]/ns0:Header[1]/ns0:Line[1]/ns0:LineAmount_Lbl[1]" w:storeItemID="{DFF8BEC2-C0A4-435F-9715-E42E03FFB647}"/>
+            <w:dataBinding w:prefixMappings="xmlns:ns0='urn:microsoft-dynamics-nav/reports/AXP Standard Sales - Invoice/50101/'" w:xpath="/ns0:NavWordReportXmlPart[1]/ns0:Header[1]/ns0:Line[1]/ns0:LineAmount_Lbl[1]" w:storeItemID="{2A548D37-FCCE-4736-B15D-1AEBC02FCDC9}"/>
             <w:text/>
           </w:sdtPr>
+          <w:sdtEndPr/>
           <w:sdtContent>
             <w:tc>
               <w:tcPr>
@@ -2586,7 +2636,7 @@
           <w:alias w:val="#Nav: /Header/Line"/>
           <w:tag w:val="#Nav: AXP Standard Sales - Invoice/50101"/>
           <w:id w:val="1327254768"/>
-          <w15:dataBinding w:prefixMappings="xmlns:ns0='urn:microsoft-dynamics-nav/reports/AXP Standard Sales - Invoice/50101/'" w:xpath="/ns0:NavWordReportXmlPart[1]/ns0:Header[1]/ns0:Line" w:storeItemID="{DFF8BEC2-C0A4-435F-9715-E42E03FFB647}"/>
+          <w15:dataBinding w:prefixMappings="xmlns:ns0='urn:microsoft-dynamics-nav/reports/AXP Standard Sales - Invoice/50101/'" w:xpath="/ns0:NavWordReportXmlPart[1]/ns0:Header[1]/ns0:Line" w:storeItemID="{2A548D37-FCCE-4736-B15D-1AEBC02FCDC9}"/>
           <w15:repeatingSection/>
         </w:sdtPr>
         <w:sdtEndPr>
@@ -2635,7 +2685,7 @@
                     <w:alias w:val="#Nav: /Header/Line/ItemNo_Line"/>
                     <w:tag w:val="#Nav: AXP Standard Sales - Invoice/50101"/>
                     <w:id w:val="-1032108260"/>
-                    <w:dataBinding w:prefixMappings="xmlns:ns0='urn:microsoft-dynamics-nav/reports/AXP Standard Sales - Invoice/50101/'" w:xpath="/ns0:NavWordReportXmlPart[1]/ns0:Header[1]/ns0:Line[1]/ns0:ItemNo_Line[1]" w:storeItemID="{DFF8BEC2-C0A4-435F-9715-E42E03FFB647}"/>
+                    <w:dataBinding w:prefixMappings="xmlns:ns0='urn:microsoft-dynamics-nav/reports/AXP Standard Sales - Invoice/50101/'" w:xpath="/ns0:NavWordReportXmlPart[1]/ns0:Header[1]/ns0:Line[1]/ns0:ItemNo_Line[1]" w:storeItemID="{2A548D37-FCCE-4736-B15D-1AEBC02FCDC9}"/>
                     <w:text/>
                   </w:sdtPr>
                   <w:sdtEndPr>
@@ -2688,9 +2738,10 @@
                     <w:placeholder>
                       <w:docPart w:val="4D2F3D240B274FBC86A1BFFF172524FA"/>
                     </w:placeholder>
-                    <w:dataBinding w:prefixMappings="xmlns:ns0='urn:microsoft-dynamics-nav/reports/AXP Standard Sales - Invoice/50101/'" w:xpath="/ns0:NavWordReportXmlPart[1]/ns0:Header[1]/ns0:Line[1]/ns0:Description_Line[1]" w:storeItemID="{DFF8BEC2-C0A4-435F-9715-E42E03FFB647}"/>
+                    <w:dataBinding w:prefixMappings="xmlns:ns0='urn:microsoft-dynamics-nav/reports/AXP Standard Sales - Invoice/50101/'" w:xpath="/ns0:NavWordReportXmlPart[1]/ns0:Header[1]/ns0:Line[1]/ns0:Description_Line[1]" w:storeItemID="{2A548D37-FCCE-4736-B15D-1AEBC02FCDC9}"/>
                     <w:text/>
                   </w:sdtPr>
+                  <w:sdtEndPr/>
                   <w:sdtContent>
                     <w:tc>
                       <w:tcPr>
@@ -2729,15 +2780,16 @@
                       <w:sz w:val="18"/>
                       <w:szCs w:val="18"/>
                     </w:rPr>
+                    <w:alias w:val="#Nav: /Header/Line/Cross_Reference_No_"/>
+                    <w:tag w:val="#Nav: AXP Standard Sales - Invoice/50101"/>
                     <w:id w:val="313061545"/>
                     <w:placeholder>
                       <w:docPart w:val="DefaultPlaceholder_-1854013440"/>
                     </w:placeholder>
                     <w:dataBinding w:prefixMappings="xmlns:ns0='urn:microsoft-dynamics-nav/reports/AXP Standard Sales - Invoice/50101/'" w:xpath="/ns0:NavWordReportXmlPart[1]/ns0:Header[1]/ns0:Line[1]/ns0:Cross_Reference_No_[1]" w:storeItemID="{2A548D37-FCCE-4736-B15D-1AEBC02FCDC9}"/>
                     <w:text/>
-                    <w:alias w:val="#Nav: /Header/Line/Cross_Reference_No_"/>
-                    <w:tag w:val="#Nav: AXP Standard Sales - Invoice/50101"/>
                   </w:sdtPr>
+                  <w:sdtEndPr/>
                   <w:sdtContent>
                     <w:tc>
                       <w:tcPr>
@@ -2804,9 +2856,10 @@
                     <w:alias w:val="#Nav: /Header/Line/Quantity_Line"/>
                     <w:tag w:val="#Nav: AXP Standard Sales - Invoice/50101"/>
                     <w:id w:val="382909601"/>
-                    <w:dataBinding w:prefixMappings="xmlns:ns0='urn:microsoft-dynamics-nav/reports/AXP Standard Sales - Invoice/50101/'" w:xpath="/ns0:NavWordReportXmlPart[1]/ns0:Header[1]/ns0:Line[1]/ns0:Quantity_Line[1]" w:storeItemID="{DFF8BEC2-C0A4-435F-9715-E42E03FFB647}"/>
+                    <w:dataBinding w:prefixMappings="xmlns:ns0='urn:microsoft-dynamics-nav/reports/AXP Standard Sales - Invoice/50101/'" w:xpath="/ns0:NavWordReportXmlPart[1]/ns0:Header[1]/ns0:Line[1]/ns0:Quantity_Line[1]" w:storeItemID="{2A548D37-FCCE-4736-B15D-1AEBC02FCDC9}"/>
                     <w:text/>
                   </w:sdtPr>
+                  <w:sdtEndPr/>
                   <w:sdtContent>
                     <w:tc>
                       <w:tcPr>
@@ -2847,9 +2900,14 @@
                     <w:alias w:val="#Nav: /Header/Line/UnitOfMeasure"/>
                     <w:tag w:val="#Nav: AXP Standard Sales - Invoice/50101"/>
                     <w:id w:val="436108881"/>
-                    <w:dataBinding w:prefixMappings="xmlns:ns0='urn:microsoft-dynamics-nav/reports/AXP Standard Sales - Invoice/50101/'" w:xpath="/ns0:NavWordReportXmlPart[1]/ns0:Header[1]/ns0:Line[1]/ns0:UnitOfMeasure[1]" w:storeItemID="{DFF8BEC2-C0A4-435F-9715-E42E03FFB647}"/>
+                    <w:dataBinding w:prefixMappings="xmlns:ns0='urn:microsoft-dynamics-nav/reports/AXP Standard Sales - Invoice/50101/'" w:xpath="/ns0:NavWordReportXmlPart[1]/ns0:Header[1]/ns0:Line[1]/ns0:UnitOfMeasure[1]" w:storeItemID="{2A548D37-FCCE-4736-B15D-1AEBC02FCDC9}"/>
                     <w:text/>
                   </w:sdtPr>
+                  <w:sdtEndPr>
+                    <w:rPr>
+                      <w:rStyle w:val="LeftAlignChar"/>
+                    </w:rPr>
+                  </w:sdtEndPr>
                   <w:sdtContent>
                     <w:tc>
                       <w:tcPr>
@@ -2890,9 +2948,10 @@
                     <w:alias w:val="#Nav: /Header/Line/UnitPrice"/>
                     <w:tag w:val="#Nav: AXP Standard Sales - Invoice/50101"/>
                     <w:id w:val="773364929"/>
-                    <w:dataBinding w:prefixMappings="xmlns:ns0='urn:microsoft-dynamics-nav/reports/AXP Standard Sales - Invoice/50101/'" w:xpath="/ns0:NavWordReportXmlPart[1]/ns0:Header[1]/ns0:Line[1]/ns0:UnitPrice[1]" w:storeItemID="{DFF8BEC2-C0A4-435F-9715-E42E03FFB647}"/>
+                    <w:dataBinding w:prefixMappings="xmlns:ns0='urn:microsoft-dynamics-nav/reports/AXP Standard Sales - Invoice/50101/'" w:xpath="/ns0:NavWordReportXmlPart[1]/ns0:Header[1]/ns0:Line[1]/ns0:UnitPrice[1]" w:storeItemID="{2A548D37-FCCE-4736-B15D-1AEBC02FCDC9}"/>
                     <w:text/>
                   </w:sdtPr>
+                  <w:sdtEndPr/>
                   <w:sdtContent>
                     <w:tc>
                       <w:tcPr>
@@ -2932,9 +2991,10 @@
                     <w:alias w:val="#Nav: /Header/Line/LineAmount_Line"/>
                     <w:tag w:val="#Nav: AXP Standard Sales - Invoice/50101"/>
                     <w:id w:val="-1829895906"/>
-                    <w:dataBinding w:prefixMappings="xmlns:ns0='urn:microsoft-dynamics-nav/reports/AXP Standard Sales - Invoice/50101/'" w:xpath="/ns0:NavWordReportXmlPart[1]/ns0:Header[1]/ns0:Line[1]/ns0:LineAmount_Line[1]" w:storeItemID="{DFF8BEC2-C0A4-435F-9715-E42E03FFB647}"/>
+                    <w:dataBinding w:prefixMappings="xmlns:ns0='urn:microsoft-dynamics-nav/reports/AXP Standard Sales - Invoice/50101/'" w:xpath="/ns0:NavWordReportXmlPart[1]/ns0:Header[1]/ns0:Line[1]/ns0:LineAmount_Line[1]" w:storeItemID="{2A548D37-FCCE-4736-B15D-1AEBC02FCDC9}"/>
                     <w:text/>
                   </w:sdtPr>
+                  <w:sdtEndPr/>
                   <w:sdtContent>
                     <w:tc>
                       <w:tcPr>
@@ -2981,9 +3041,10 @@
           <w:alias w:val="#Nav: /Header/ReportTotalsLine"/>
           <w:tag w:val="#Nav: AXP Standard Sales - Invoice/50101"/>
           <w:id w:val="1487973447"/>
-          <w15:dataBinding w:prefixMappings="xmlns:ns0='urn:microsoft-dynamics-nav/reports/AXP Standard Sales - Invoice/50101/'" w:xpath="/ns0:NavWordReportXmlPart[1]/ns0:Header[1]/ns0:ReportTotalsLine" w:storeItemID="{DFF8BEC2-C0A4-435F-9715-E42E03FFB647}"/>
+          <w15:dataBinding w:prefixMappings="xmlns:ns0='urn:microsoft-dynamics-nav/reports/AXP Standard Sales - Invoice/50101/'" w:xpath="/ns0:NavWordReportXmlPart[1]/ns0:Header[1]/ns0:ReportTotalsLine" w:storeItemID="{2A548D37-FCCE-4736-B15D-1AEBC02FCDC9}"/>
           <w15:repeatingSection/>
         </w:sdtPr>
+        <w:sdtEndPr/>
         <w:sdtContent>
           <w:sdt>
             <w:sdtPr>
@@ -2998,6 +3059,7 @@
               <w:id w:val="1858623929"/>
               <w15:repeatingSectionItem/>
             </w:sdtPr>
+            <w:sdtEndPr/>
             <w:sdtContent>
               <w:tr>
                 <w:trPr>
@@ -3034,7 +3096,7 @@
                     <w:alias w:val="#Nav: /Header/ReportTotalsLine/Description_ReportTotalsLine"/>
                     <w:tag w:val="#Nav: AXP Standard Sales - Invoice/50101"/>
                     <w:id w:val="1251627161"/>
-                    <w:dataBinding w:prefixMappings="xmlns:ns0='urn:microsoft-dynamics-nav/reports/AXP Standard Sales - Invoice/50101/'" w:xpath="/ns0:NavWordReportXmlPart[1]/ns0:Header[1]/ns0:ReportTotalsLine[1]/ns0:Description_ReportTotalsLine[1]" w:storeItemID="{DFF8BEC2-C0A4-435F-9715-E42E03FFB647}"/>
+                    <w:dataBinding w:prefixMappings="xmlns:ns0='urn:microsoft-dynamics-nav/reports/AXP Standard Sales - Invoice/50101/'" w:xpath="/ns0:NavWordReportXmlPart[1]/ns0:Header[1]/ns0:ReportTotalsLine[1]/ns0:Description_ReportTotalsLine[1]" w:storeItemID="{2A548D37-FCCE-4736-B15D-1AEBC02FCDC9}"/>
                     <w:text/>
                   </w:sdtPr>
                   <w:sdtEndPr>
@@ -3087,9 +3149,10 @@
                     <w:alias w:val="#Nav: /Header/ReportTotalsLine/AmountFormatted_ReportTotalsLine"/>
                     <w:tag w:val="#Nav: AXP Standard Sales - Invoice/50101"/>
                     <w:id w:val="1565216308"/>
-                    <w:dataBinding w:prefixMappings="xmlns:ns0='urn:microsoft-dynamics-nav/reports/AXP Standard Sales - Invoice/50101/'" w:xpath="/ns0:NavWordReportXmlPart[1]/ns0:Header[1]/ns0:ReportTotalsLine[1]/ns0:AmountFormatted_ReportTotalsLine[1]" w:storeItemID="{DFF8BEC2-C0A4-435F-9715-E42E03FFB647}"/>
+                    <w:dataBinding w:prefixMappings="xmlns:ns0='urn:microsoft-dynamics-nav/reports/AXP Standard Sales - Invoice/50101/'" w:xpath="/ns0:NavWordReportXmlPart[1]/ns0:Header[1]/ns0:ReportTotalsLine[1]/ns0:AmountFormatted_ReportTotalsLine[1]" w:storeItemID="{2A548D37-FCCE-4736-B15D-1AEBC02FCDC9}"/>
                     <w:text/>
                   </w:sdtPr>
+                  <w:sdtEndPr/>
                   <w:sdtContent>
                     <w:tc>
                       <w:tcPr>
@@ -3163,9 +3226,10 @@
             <w:alias w:val="#Nav: /Header/Totals/TotalText"/>
             <w:tag w:val="#Nav: AXP Standard Sales - Invoice/50101"/>
             <w:id w:val="1088344960"/>
-            <w:dataBinding w:prefixMappings="xmlns:ns0='urn:microsoft-dynamics-nav/reports/AXP Standard Sales - Invoice/50101/'" w:xpath="/ns0:NavWordReportXmlPart[1]/ns0:Header[1]/ns0:Totals[1]/ns0:TotalText[1]" w:storeItemID="{DFF8BEC2-C0A4-435F-9715-E42E03FFB647}"/>
+            <w:dataBinding w:prefixMappings="xmlns:ns0='urn:microsoft-dynamics-nav/reports/AXP Standard Sales - Invoice/50101/'" w:xpath="/ns0:NavWordReportXmlPart[1]/ns0:Header[1]/ns0:Totals[1]/ns0:TotalText[1]" w:storeItemID="{2A548D37-FCCE-4736-B15D-1AEBC02FCDC9}"/>
             <w:text/>
           </w:sdtPr>
+          <w:sdtEndPr/>
           <w:sdtContent>
             <w:tc>
               <w:tcPr>
@@ -3212,9 +3276,10 @@
             <w:alias w:val="#Nav: /Header/Totals/TotalAmountIncludingVAT"/>
             <w:tag w:val="#Nav: AXP Standard Sales - Invoice/50101"/>
             <w:id w:val="1661501859"/>
-            <w:dataBinding w:prefixMappings="xmlns:ns0='urn:microsoft-dynamics-nav/reports/AXP Standard Sales - Invoice/50101/'" w:xpath="/ns0:NavWordReportXmlPart[1]/ns0:Header[1]/ns0:Totals[1]/ns0:TotalAmountIncludingVAT[1]" w:storeItemID="{DFF8BEC2-C0A4-435F-9715-E42E03FFB647}"/>
+            <w:dataBinding w:prefixMappings="xmlns:ns0='urn:microsoft-dynamics-nav/reports/AXP Standard Sales - Invoice/50101/'" w:xpath="/ns0:NavWordReportXmlPart[1]/ns0:Header[1]/ns0:Totals[1]/ns0:TotalAmountIncludingVAT[1]" w:storeItemID="{2A548D37-FCCE-4736-B15D-1AEBC02FCDC9}"/>
             <w:text/>
           </w:sdtPr>
+          <w:sdtEndPr/>
           <w:sdtContent>
             <w:tc>
               <w:tcPr>
@@ -3258,7 +3323,6 @@
         </w:rPr>
       </w:pPr>
     </w:p>
-    <w:bookmarkStart w:name="_GoBack" w:displacedByCustomXml="next" w:id="0"/>
     <w:sdt>
       <w:sdtPr>
         <w:rPr>
@@ -3268,9 +3332,10 @@
         <w:alias w:val="#Nav: /Header/WorkDescriptionLines"/>
         <w:tag w:val="#Nav: AXP Standard Sales - Invoice/50101"/>
         <w:id w:val="865564330"/>
-        <w15:dataBinding w:prefixMappings="xmlns:ns0='urn:microsoft-dynamics-nav/reports/AXP Standard Sales - Invoice/50101/'" w:xpath="/ns0:NavWordReportXmlPart[1]/ns0:Header[1]/ns0:WorkDescriptionLines" w:storeItemID="{DFF8BEC2-C0A4-435F-9715-E42E03FFB647}"/>
+        <w15:dataBinding w:prefixMappings="xmlns:ns0='urn:microsoft-dynamics-nav/reports/AXP Standard Sales - Invoice/50101/'" w:xpath="/ns0:NavWordReportXmlPart[1]/ns0:Header[1]/ns0:WorkDescriptionLines" w:storeItemID="{2A548D37-FCCE-4736-B15D-1AEBC02FCDC9}"/>
         <w15:repeatingSection/>
       </w:sdtPr>
+      <w:sdtEndPr/>
       <w:sdtContent>
         <w:sdt>
           <w:sdtPr>
@@ -3284,6 +3349,7 @@
             </w:placeholder>
             <w15:repeatingSectionItem/>
           </w:sdtPr>
+          <w:sdtEndPr/>
           <w:sdtContent>
             <w:sdt>
               <w:sdtPr>
@@ -3299,9 +3365,10 @@
                 <w:placeholder>
                   <w:docPart w:val="4DF1FA1728BA488C9BF9BE143E595C2B"/>
                 </w:placeholder>
-                <w:dataBinding w:prefixMappings="xmlns:ns0='urn:microsoft-dynamics-nav/reports/AXP Standard Sales - Invoice/50101/'" w:xpath="/ns0:NavWordReportXmlPart[1]/ns0:Header[1]/ns0:WorkDescriptionLines[1]/ns0:WorkDescriptionLine[1]" w:storeItemID="{DFF8BEC2-C0A4-435F-9715-E42E03FFB647}"/>
+                <w:dataBinding w:prefixMappings="xmlns:ns0='urn:microsoft-dynamics-nav/reports/AXP Standard Sales - Invoice/50101/'" w:xpath="/ns0:NavWordReportXmlPart[1]/ns0:Header[1]/ns0:WorkDescriptionLines[1]/ns0:WorkDescriptionLine[1]" w:storeItemID="{2A548D37-FCCE-4736-B15D-1AEBC02FCDC9}"/>
                 <w:text/>
               </w:sdtPr>
+              <w:sdtEndPr/>
               <w:sdtContent>
                 <w:p>
                   <w:pPr>
@@ -3327,7 +3394,6 @@
         </w:sdt>
       </w:sdtContent>
     </w:sdt>
-    <w:bookmarkEnd w:id="0"/>
     <w:p>
       <w:pPr>
         <w:rPr>
@@ -4597,6 +4663,7 @@
     <w:rsidRoot w:val="00E06821"/>
     <w:rsid w:val="001876AD"/>
     <w:rsid w:val="001A56E5"/>
+    <w:rsid w:val="00345121"/>
     <w:rsid w:val="00387D77"/>
     <w:rsid w:val="003A03A5"/>
     <w:rsid w:val="005856E2"/>
@@ -4608,6 +4675,7 @@
     <w:rsid w:val="00AE2FD6"/>
     <w:rsid w:val="00AE7530"/>
     <w:rsid w:val="00BE0A0D"/>
+    <w:rsid w:val="00C924D4"/>
     <w:rsid w:val="00CA3F20"/>
     <w:rsid w:val="00E06821"/>
     <w:rsid w:val="00F770C5"/>
@@ -6001,7 +6069,7 @@
 </file>
 
 <file path=customXml/itemProps2.xml><?xml version="1.0" encoding="utf-8"?>
-<ds:datastoreItem xmlns:ds="http://schemas.openxmlformats.org/officeDocument/2006/customXml" ds:itemID="{167E5237-113B-422F-AF32-FF3D6B83EAF4}">
+<ds:datastoreItem xmlns:ds="http://schemas.openxmlformats.org/officeDocument/2006/customXml" ds:itemID="{536461F7-A9B3-4171-AD9A-00A9362AB75C}">
   <ds:schemaRefs>
     <ds:schemaRef ds:uri="http://schemas.openxmlformats.org/officeDocument/2006/bibliography"/>
   </ds:schemaRefs>

</xml_diff>